<commit_message>
add website to resueme
</commit_message>
<xml_diff>
--- a/charlesywl/Weili-Yin-Resume.docx
+++ b/charlesywl/Weili-Yin-Resume.docx
@@ -107,7 +107,54 @@
             <w:rFonts w:asciiTheme="minorHAnsi" w:hAnsiTheme="minorHAnsi" w:cs="Arial"/>
             <w:sz w:val="21"/>
           </w:rPr>
-          <w:t>https://www.linkedin.com/in/charlesywl/</w:t>
+          <w:t>LinkedIn</w:t>
+        </w:r>
+      </w:hyperlink>
+      <w:r>
+        <w:rPr>
+          <w:rFonts w:asciiTheme="minorHAnsi" w:hAnsiTheme="minorHAnsi" w:cs="Arial"/>
+          <w:sz w:val="21"/>
+        </w:rPr>
+        <w:t xml:space="preserve"> </w:t>
+      </w:r>
+      <w:r>
+        <w:rPr>
+          <w:rFonts w:asciiTheme="minorHAnsi" w:hAnsiTheme="minorHAnsi" w:cs="Arial"/>
+          <w:sz w:val="21"/>
+        </w:rPr>
+        <w:t>•</w:t>
+      </w:r>
+      <w:r>
+        <w:rPr>
+          <w:rFonts w:asciiTheme="minorHAnsi" w:hAnsiTheme="minorHAnsi" w:cs="Arial"/>
+          <w:sz w:val="21"/>
+        </w:rPr>
+        <w:t xml:space="preserve"> </w:t>
+      </w:r>
+      <w:hyperlink r:id="rId9" w:history="1">
+        <w:r>
+          <w:rPr>
+            <w:rStyle w:val="a7"/>
+            <w:rFonts w:asciiTheme="minorHAnsi" w:hAnsiTheme="minorHAnsi" w:cs="Arial"/>
+            <w:sz w:val="21"/>
+          </w:rPr>
+          <w:t>Portf</w:t>
+        </w:r>
+        <w:r>
+          <w:rPr>
+            <w:rStyle w:val="a7"/>
+            <w:rFonts w:asciiTheme="minorHAnsi" w:hAnsiTheme="minorHAnsi" w:cs="Arial"/>
+            <w:sz w:val="21"/>
+          </w:rPr>
+          <w:t>o</w:t>
+        </w:r>
+        <w:r>
+          <w:rPr>
+            <w:rStyle w:val="a7"/>
+            <w:rFonts w:asciiTheme="minorHAnsi" w:hAnsiTheme="minorHAnsi" w:cs="Arial"/>
+            <w:sz w:val="21"/>
+          </w:rPr>
+          <w:t>lio</w:t>
         </w:r>
       </w:hyperlink>
     </w:p>
@@ -986,7 +1033,7 @@
           <w:szCs w:val="21"/>
         </w:rPr>
       </w:pPr>
-      <w:hyperlink r:id="rId9" w:history="1">
+      <w:hyperlink r:id="rId10" w:history="1">
         <w:r>
           <w:rPr>
             <w:rStyle w:val="a7"/>
@@ -1318,7 +1365,7 @@
           <w:szCs w:val="21"/>
         </w:rPr>
       </w:pPr>
-      <w:hyperlink r:id="rId10" w:history="1">
+      <w:hyperlink r:id="rId11" w:history="1">
         <w:r>
           <w:rPr>
             <w:rStyle w:val="a7"/>
@@ -1661,7 +1708,7 @@
           <w:szCs w:val="21"/>
         </w:rPr>
       </w:pPr>
-      <w:hyperlink r:id="rId11" w:history="1">
+      <w:hyperlink r:id="rId12" w:history="1">
         <w:r>
           <w:rPr>
             <w:rStyle w:val="a7"/>
@@ -2040,7 +2087,7 @@
           <w:szCs w:val="21"/>
         </w:rPr>
       </w:pPr>
-      <w:hyperlink r:id="rId12" w:history="1">
+      <w:hyperlink r:id="rId13" w:history="1">
         <w:proofErr w:type="spellStart"/>
         <w:r>
           <w:rPr>
@@ -2496,7 +2543,7 @@
       </w:r>
     </w:p>
     <w:sectPr>
-      <w:headerReference w:type="even" r:id="rId13"/>
+      <w:headerReference w:type="even" r:id="rId14"/>
       <w:type w:val="continuous"/>
       <w:pgSz w:w="12240" w:h="15840" w:code="1"/>
       <w:pgMar w:top="1152" w:right="1152" w:bottom="1152" w:left="1152" w:header="1008" w:footer="1008" w:gutter="0"/>

</xml_diff>